<commit_message>
Update syllabi with helpful locations
</commit_message>
<xml_diff>
--- a/2019/beginner-ios/Beginner iOS Syllabi.docx
+++ b/2019/beginner-ios/Beginner iOS Syllabi.docx
@@ -5,46 +5,55 @@
     <w:p>
       <w:pPr>
         <w:pStyle w:val="Title"/>
-        <w:rPr>
-          <w:rFonts w:ascii="Oswald" w:eastAsia="Oswald" w:hAnsi="Oswald" w:cs="Oswald"/>
-          <w:sz w:val="40"/>
-          <w:szCs w:val="40"/>
-        </w:rPr>
-      </w:pPr>
-      <w:r>
-        <w:rPr>
-          <w:rFonts w:ascii="Oswald" w:eastAsia="Oswald" w:hAnsi="Oswald" w:cs="Oswald"/>
-          <w:sz w:val="40"/>
-          <w:szCs w:val="40"/>
-        </w:rPr>
+      </w:pPr>
+      <w:r>
         <w:t>BEGINNER</w:t>
       </w:r>
       <w:r>
-        <w:rPr>
-          <w:rFonts w:ascii="Oswald" w:eastAsia="Oswald" w:hAnsi="Oswald" w:cs="Oswald"/>
-          <w:sz w:val="40"/>
-          <w:szCs w:val="40"/>
-        </w:rPr>
         <w:t xml:space="preserve"> iOS</w:t>
       </w:r>
     </w:p>
     <w:p>
-      <w:r>
+      <w:pPr>
+        <w:rPr>
+          <w:sz w:val="16"/>
+          <w:szCs w:val="16"/>
+        </w:rPr>
+      </w:pPr>
+      <w:r>
+        <w:rPr>
+          <w:sz w:val="16"/>
+          <w:szCs w:val="16"/>
+        </w:rPr>
         <w:t xml:space="preserve">ENGR </w:t>
       </w:r>
       <w:r>
+        <w:rPr>
+          <w:sz w:val="16"/>
+          <w:szCs w:val="16"/>
+        </w:rPr>
         <w:t>304</w:t>
       </w:r>
       <w:r>
+        <w:rPr>
+          <w:sz w:val="16"/>
+          <w:szCs w:val="16"/>
+        </w:rPr>
         <w:br/>
       </w:r>
       <w:r>
+        <w:rPr>
+          <w:sz w:val="16"/>
+          <w:szCs w:val="16"/>
+        </w:rPr>
         <w:t>June 3 - June 7</w:t>
       </w:r>
       <w:r>
+        <w:rPr>
+          <w:sz w:val="16"/>
+          <w:szCs w:val="16"/>
+        </w:rPr>
         <w:br/>
-      </w:r>
-      <w:r>
         <w:t>3:00 PM - 4:15 PM</w:t>
       </w:r>
     </w:p>
@@ -74,23 +83,15 @@
     </w:p>
     <w:p>
       <w:r>
-        <w:t>N</w:t>
-      </w:r>
-      <w:r>
-        <w:t xml:space="preserve">OTE: Since all technology has a shelf life, not all features will be available on all devices. With older devices, fewer features will be available. It is recommended that you have either an iPhone 5s or </w:t>
-      </w:r>
-      <w:r>
-        <w:t>newer and/or iPad Mini 2/iPad Air or newer.</w:t>
-      </w:r>
-      <w:bookmarkStart w:id="1" w:name="_GoBack"/>
+        <w:t>NOTE: Since all technology has a shelf life, not all features will be available on all devices. With older devices, fewer features will be available. It is recommended that you have either an iPhone 5s or newer and/or iPad Mini 2/iPad Air or newer.</w:t>
+      </w:r>
+    </w:p>
+    <w:p>
+      <w:pPr>
+        <w:pStyle w:val="Heading2"/>
+      </w:pPr>
+      <w:bookmarkStart w:id="1" w:name="_hptvcq2d37e0" w:colFirst="0" w:colLast="0"/>
       <w:bookmarkEnd w:id="1"/>
-    </w:p>
-    <w:p>
-      <w:pPr>
-        <w:pStyle w:val="Heading2"/>
-      </w:pPr>
-      <w:bookmarkStart w:id="2" w:name="_hptvcq2d37e0" w:colFirst="0" w:colLast="0"/>
-      <w:bookmarkEnd w:id="2"/>
       <w:r>
         <w:t>What you should do before class:</w:t>
       </w:r>
@@ -102,11 +103,11 @@
     </w:p>
     <w:p>
       <w:pPr>
+        <w:pStyle w:val="ListParagraph"/>
         <w:numPr>
           <w:ilvl w:val="0"/>
           <w:numId w:val="4"/>
         </w:numPr>
-        <w:contextualSpacing/>
       </w:pPr>
       <w:r>
         <w:t xml:space="preserve">Make sure you are connected to the internet at the University. You do this by connecting to </w:t>
@@ -125,26 +126,23 @@
     </w:p>
     <w:p>
       <w:pPr>
+        <w:pStyle w:val="ListParagraph"/>
         <w:numPr>
           <w:ilvl w:val="0"/>
           <w:numId w:val="4"/>
         </w:numPr>
-        <w:contextualSpacing/>
-      </w:pPr>
-      <w:r>
-        <w:t>Make sure that you know your Apple ID and Password. You may find that you use it freq</w:t>
-      </w:r>
-      <w:r>
-        <w:t>uently during the class.</w:t>
-      </w:r>
-    </w:p>
-    <w:p>
-      <w:pPr>
+      </w:pPr>
+      <w:r>
+        <w:t>Make sure that you know your Apple ID and Password. You may find that you use it frequently during the class.</w:t>
+      </w:r>
+    </w:p>
+    <w:p>
+      <w:pPr>
+        <w:pStyle w:val="ListParagraph"/>
         <w:numPr>
           <w:ilvl w:val="0"/>
           <w:numId w:val="4"/>
         </w:numPr>
-        <w:contextualSpacing/>
       </w:pPr>
       <w:r>
         <w:t>Friday will be a class choice day. The earlier you let me know what you would like to learn, the more time I will have to prepare.</w:t>
@@ -152,11 +150,11 @@
     </w:p>
     <w:p>
       <w:pPr>
+        <w:pStyle w:val="ListParagraph"/>
         <w:numPr>
           <w:ilvl w:val="0"/>
           <w:numId w:val="4"/>
         </w:numPr>
-        <w:contextualSpacing/>
       </w:pPr>
       <w:r>
         <w:t>Come prepared to learn.</w:t>
@@ -166,34 +164,31 @@
       <w:pPr>
         <w:pStyle w:val="Heading2"/>
       </w:pPr>
-      <w:bookmarkStart w:id="3" w:name="_pboeuy2trqjn" w:colFirst="0" w:colLast="0"/>
-      <w:bookmarkEnd w:id="3"/>
+      <w:bookmarkStart w:id="2" w:name="_pboeuy2trqjn" w:colFirst="0" w:colLast="0"/>
+      <w:bookmarkEnd w:id="2"/>
       <w:r>
         <w:t>Rules:</w:t>
       </w:r>
     </w:p>
     <w:p>
       <w:pPr>
+        <w:pStyle w:val="ListParagraph"/>
         <w:numPr>
           <w:ilvl w:val="0"/>
           <w:numId w:val="6"/>
         </w:numPr>
-        <w:contextualSpacing/>
-      </w:pPr>
-      <w:r>
-        <w:t>Turn your phones on silent or Do Not Disturb. We all will need to hav</w:t>
-      </w:r>
-      <w:r>
-        <w:t>e our phones out, but they should not be distracting to others who are learning.</w:t>
-      </w:r>
-    </w:p>
-    <w:p>
-      <w:pPr>
+      </w:pPr>
+      <w:r>
+        <w:t>Turn your phones on silent or Do Not Disturb. We all will need to have our phones out, but they should not be distracting to others who are learning.</w:t>
+      </w:r>
+    </w:p>
+    <w:p>
+      <w:pPr>
+        <w:pStyle w:val="ListParagraph"/>
         <w:numPr>
           <w:ilvl w:val="0"/>
           <w:numId w:val="6"/>
         </w:numPr>
-        <w:contextualSpacing/>
       </w:pPr>
       <w:r>
         <w:t>Be courteous to everyone around you, and do not speak out of turn. It distracts others from getting the most out of the class time.</w:t>
@@ -203,18 +198,15 @@
       <w:pPr>
         <w:pStyle w:val="Heading2"/>
       </w:pPr>
-      <w:bookmarkStart w:id="4" w:name="_gjo43i5m689d" w:colFirst="0" w:colLast="0"/>
-      <w:bookmarkEnd w:id="4"/>
+      <w:bookmarkStart w:id="3" w:name="_gjo43i5m689d" w:colFirst="0" w:colLast="0"/>
+      <w:bookmarkEnd w:id="3"/>
       <w:r>
         <w:t>Course Website:</w:t>
       </w:r>
     </w:p>
     <w:p>
       <w:r>
-        <w:t>For the course slides, plea</w:t>
-      </w:r>
-      <w:r>
-        <w:t xml:space="preserve">se visit the course website: </w:t>
+        <w:t xml:space="preserve">For the course slides, please visit the course website: </w:t>
       </w:r>
       <w:hyperlink r:id="rId7">
         <w:r>
@@ -222,21 +214,7 @@
             <w:color w:val="1155CC"/>
             <w:u w:val="single"/>
           </w:rPr>
-          <w:t>http://ios.nathanblaylock.</w:t>
-        </w:r>
-        <w:r>
-          <w:rPr>
-            <w:color w:val="1155CC"/>
-            <w:u w:val="single"/>
-          </w:rPr>
-          <w:t>c</w:t>
-        </w:r>
-        <w:r>
-          <w:rPr>
-            <w:color w:val="1155CC"/>
-            <w:u w:val="single"/>
-          </w:rPr>
-          <w:t>om/</w:t>
+          <w:t>http://ios.nathanblaylock.com/</w:t>
         </w:r>
       </w:hyperlink>
       <w:r>
@@ -250,14 +228,11 @@
       <w:pPr>
         <w:pStyle w:val="Heading2"/>
       </w:pPr>
-      <w:bookmarkStart w:id="5" w:name="_ra3jp27lr1h4" w:colFirst="0" w:colLast="0"/>
-      <w:bookmarkEnd w:id="5"/>
+      <w:bookmarkStart w:id="4" w:name="_ra3jp27lr1h4" w:colFirst="0" w:colLast="0"/>
+      <w:bookmarkEnd w:id="4"/>
       <w:r>
         <w:lastRenderedPageBreak/>
-        <w:t>We</w:t>
-      </w:r>
-      <w:r>
-        <w:t>ekly Schedule</w:t>
+        <w:t>Weekly Schedule</w:t>
       </w:r>
     </w:p>
     <w:tbl>
@@ -293,17 +268,6 @@
             </w:tcMar>
           </w:tcPr>
           <w:p>
-            <w:pPr>
-              <w:widowControl w:val="0"/>
-              <w:pBdr>
-                <w:top w:val="nil"/>
-                <w:left w:val="nil"/>
-                <w:bottom w:val="nil"/>
-                <w:right w:val="nil"/>
-                <w:between w:val="nil"/>
-              </w:pBdr>
-              <w:spacing w:after="0" w:line="240" w:lineRule="auto"/>
-            </w:pPr>
             <w:r>
               <w:t>Monday</w:t>
             </w:r>
@@ -322,27 +286,12 @@
           </w:tcPr>
           <w:p>
             <w:pPr>
-              <w:widowControl w:val="0"/>
-              <w:pBdr>
-                <w:top w:val="nil"/>
-                <w:left w:val="nil"/>
-                <w:bottom w:val="nil"/>
-                <w:right w:val="nil"/>
-                <w:between w:val="nil"/>
-              </w:pBdr>
-              <w:spacing w:after="0" w:line="240" w:lineRule="auto"/>
               <w:rPr>
-                <w:color w:val="333333"/>
-                <w:sz w:val="21"/>
-                <w:szCs w:val="21"/>
                 <w:shd w:val="clear" w:color="auto" w:fill="F9F9F9"/>
               </w:rPr>
             </w:pPr>
             <w:r>
               <w:rPr>
-                <w:color w:val="333333"/>
-                <w:sz w:val="21"/>
-                <w:szCs w:val="21"/>
                 <w:shd w:val="clear" w:color="auto" w:fill="F9F9F9"/>
               </w:rPr>
               <w:t>Introduction to the iPhone/iPad</w:t>
@@ -350,20 +299,13 @@
           </w:p>
           <w:p>
             <w:pPr>
-              <w:widowControl w:val="0"/>
+              <w:pStyle w:val="ListParagraph"/>
               <w:numPr>
                 <w:ilvl w:val="0"/>
                 <w:numId w:val="1"/>
               </w:numPr>
-              <w:spacing w:after="160" w:line="240" w:lineRule="auto"/>
-              <w:contextualSpacing/>
             </w:pPr>
             <w:r>
-              <w:rPr>
-                <w:color w:val="333333"/>
-                <w:sz w:val="21"/>
-                <w:szCs w:val="21"/>
-              </w:rPr>
               <w:t>Things You Need to Know</w:t>
             </w:r>
           </w:p>
@@ -382,17 +324,6 @@
             </w:tcMar>
           </w:tcPr>
           <w:p>
-            <w:pPr>
-              <w:widowControl w:val="0"/>
-              <w:pBdr>
-                <w:top w:val="nil"/>
-                <w:left w:val="nil"/>
-                <w:bottom w:val="nil"/>
-                <w:right w:val="nil"/>
-                <w:between w:val="nil"/>
-              </w:pBdr>
-              <w:spacing w:after="0" w:line="240" w:lineRule="auto"/>
-            </w:pPr>
             <w:r>
               <w:t>Tuesday</w:t>
             </w:r>
@@ -411,27 +342,12 @@
           </w:tcPr>
           <w:p>
             <w:pPr>
-              <w:widowControl w:val="0"/>
-              <w:pBdr>
-                <w:top w:val="nil"/>
-                <w:left w:val="nil"/>
-                <w:bottom w:val="nil"/>
-                <w:right w:val="nil"/>
-                <w:between w:val="nil"/>
-              </w:pBdr>
-              <w:spacing w:after="0" w:line="240" w:lineRule="auto"/>
               <w:rPr>
-                <w:color w:val="333333"/>
-                <w:sz w:val="21"/>
-                <w:szCs w:val="21"/>
                 <w:highlight w:val="white"/>
               </w:rPr>
             </w:pPr>
             <w:r>
               <w:rPr>
-                <w:color w:val="333333"/>
-                <w:sz w:val="21"/>
-                <w:szCs w:val="21"/>
                 <w:highlight w:val="white"/>
               </w:rPr>
               <w:t>Communication Apps</w:t>
@@ -439,77 +355,49 @@
           </w:p>
           <w:p>
             <w:pPr>
-              <w:widowControl w:val="0"/>
+              <w:pStyle w:val="ListParagraph"/>
               <w:numPr>
                 <w:ilvl w:val="0"/>
                 <w:numId w:val="2"/>
               </w:numPr>
-              <w:spacing w:after="160" w:line="240" w:lineRule="auto"/>
-              <w:contextualSpacing/>
             </w:pPr>
             <w:r>
-              <w:rPr>
-                <w:color w:val="333333"/>
-                <w:sz w:val="21"/>
-                <w:szCs w:val="21"/>
-              </w:rPr>
               <w:t>Phone</w:t>
             </w:r>
           </w:p>
           <w:p>
             <w:pPr>
-              <w:widowControl w:val="0"/>
+              <w:pStyle w:val="ListParagraph"/>
               <w:numPr>
                 <w:ilvl w:val="0"/>
                 <w:numId w:val="2"/>
               </w:numPr>
-              <w:spacing w:after="160" w:line="240" w:lineRule="auto"/>
-              <w:contextualSpacing/>
             </w:pPr>
             <w:r>
-              <w:rPr>
-                <w:color w:val="333333"/>
-                <w:sz w:val="21"/>
-                <w:szCs w:val="21"/>
-              </w:rPr>
               <w:t>Messages</w:t>
             </w:r>
           </w:p>
           <w:p>
             <w:pPr>
-              <w:widowControl w:val="0"/>
+              <w:pStyle w:val="ListParagraph"/>
               <w:numPr>
                 <w:ilvl w:val="0"/>
                 <w:numId w:val="2"/>
               </w:numPr>
-              <w:spacing w:after="160" w:line="240" w:lineRule="auto"/>
-              <w:contextualSpacing/>
             </w:pPr>
             <w:r>
-              <w:rPr>
-                <w:color w:val="333333"/>
-                <w:sz w:val="21"/>
-                <w:szCs w:val="21"/>
-              </w:rPr>
               <w:t>Contacts</w:t>
             </w:r>
           </w:p>
           <w:p>
             <w:pPr>
-              <w:widowControl w:val="0"/>
+              <w:pStyle w:val="ListParagraph"/>
               <w:numPr>
                 <w:ilvl w:val="0"/>
                 <w:numId w:val="2"/>
               </w:numPr>
-              <w:spacing w:after="160" w:line="240" w:lineRule="auto"/>
-              <w:contextualSpacing/>
             </w:pPr>
             <w:r>
-              <w:rPr>
-                <w:color w:val="333333"/>
-                <w:sz w:val="21"/>
-                <w:szCs w:val="21"/>
-              </w:rPr>
               <w:t>Facetime</w:t>
             </w:r>
           </w:p>
@@ -528,17 +416,6 @@
             </w:tcMar>
           </w:tcPr>
           <w:p>
-            <w:pPr>
-              <w:widowControl w:val="0"/>
-              <w:pBdr>
-                <w:top w:val="nil"/>
-                <w:left w:val="nil"/>
-                <w:bottom w:val="nil"/>
-                <w:right w:val="nil"/>
-                <w:between w:val="nil"/>
-              </w:pBdr>
-              <w:spacing w:after="0" w:line="240" w:lineRule="auto"/>
-            </w:pPr>
             <w:r>
               <w:t>Wednesday</w:t>
             </w:r>
@@ -557,27 +434,12 @@
           </w:tcPr>
           <w:p>
             <w:pPr>
-              <w:widowControl w:val="0"/>
-              <w:pBdr>
-                <w:top w:val="nil"/>
-                <w:left w:val="nil"/>
-                <w:bottom w:val="nil"/>
-                <w:right w:val="nil"/>
-                <w:between w:val="nil"/>
-              </w:pBdr>
-              <w:spacing w:after="0" w:line="240" w:lineRule="auto"/>
               <w:rPr>
-                <w:color w:val="333333"/>
-                <w:sz w:val="21"/>
-                <w:szCs w:val="21"/>
                 <w:shd w:val="clear" w:color="auto" w:fill="F9F9F9"/>
               </w:rPr>
             </w:pPr>
             <w:r>
               <w:rPr>
-                <w:color w:val="333333"/>
-                <w:sz w:val="21"/>
-                <w:szCs w:val="21"/>
                 <w:shd w:val="clear" w:color="auto" w:fill="F9F9F9"/>
               </w:rPr>
               <w:t>Utilities</w:t>
@@ -585,77 +447,49 @@
           </w:p>
           <w:p>
             <w:pPr>
-              <w:widowControl w:val="0"/>
+              <w:pStyle w:val="ListParagraph"/>
               <w:numPr>
                 <w:ilvl w:val="0"/>
                 <w:numId w:val="8"/>
               </w:numPr>
-              <w:spacing w:after="160" w:line="240" w:lineRule="auto"/>
-              <w:contextualSpacing/>
             </w:pPr>
             <w:r>
-              <w:rPr>
-                <w:color w:val="333333"/>
-                <w:sz w:val="21"/>
-                <w:szCs w:val="21"/>
-              </w:rPr>
               <w:t>Settings</w:t>
             </w:r>
           </w:p>
           <w:p>
             <w:pPr>
-              <w:widowControl w:val="0"/>
+              <w:pStyle w:val="ListParagraph"/>
               <w:numPr>
                 <w:ilvl w:val="0"/>
                 <w:numId w:val="8"/>
               </w:numPr>
-              <w:spacing w:after="160" w:line="240" w:lineRule="auto"/>
-              <w:contextualSpacing/>
             </w:pPr>
             <w:r>
-              <w:rPr>
-                <w:color w:val="333333"/>
-                <w:sz w:val="21"/>
-                <w:szCs w:val="21"/>
-              </w:rPr>
               <w:t>App Store</w:t>
             </w:r>
           </w:p>
           <w:p>
             <w:pPr>
-              <w:widowControl w:val="0"/>
+              <w:pStyle w:val="ListParagraph"/>
               <w:numPr>
                 <w:ilvl w:val="0"/>
                 <w:numId w:val="8"/>
               </w:numPr>
-              <w:spacing w:after="160" w:line="240" w:lineRule="auto"/>
-              <w:contextualSpacing/>
             </w:pPr>
             <w:r>
-              <w:rPr>
-                <w:color w:val="333333"/>
-                <w:sz w:val="21"/>
-                <w:szCs w:val="21"/>
-              </w:rPr>
               <w:t>Tips</w:t>
             </w:r>
           </w:p>
           <w:p>
             <w:pPr>
-              <w:widowControl w:val="0"/>
+              <w:pStyle w:val="ListParagraph"/>
               <w:numPr>
                 <w:ilvl w:val="0"/>
                 <w:numId w:val="8"/>
               </w:numPr>
-              <w:spacing w:after="160" w:line="240" w:lineRule="auto"/>
-              <w:contextualSpacing/>
             </w:pPr>
             <w:r>
-              <w:rPr>
-                <w:color w:val="333333"/>
-                <w:sz w:val="21"/>
-                <w:szCs w:val="21"/>
-              </w:rPr>
               <w:t>Find iPhone</w:t>
             </w:r>
           </w:p>
@@ -674,17 +508,6 @@
             </w:tcMar>
           </w:tcPr>
           <w:p>
-            <w:pPr>
-              <w:widowControl w:val="0"/>
-              <w:pBdr>
-                <w:top w:val="nil"/>
-                <w:left w:val="nil"/>
-                <w:bottom w:val="nil"/>
-                <w:right w:val="nil"/>
-                <w:between w:val="nil"/>
-              </w:pBdr>
-              <w:spacing w:after="0" w:line="240" w:lineRule="auto"/>
-            </w:pPr>
             <w:r>
               <w:t>Thursday</w:t>
             </w:r>
@@ -703,27 +526,12 @@
           </w:tcPr>
           <w:p>
             <w:pPr>
-              <w:widowControl w:val="0"/>
-              <w:pBdr>
-                <w:top w:val="nil"/>
-                <w:left w:val="nil"/>
-                <w:bottom w:val="nil"/>
-                <w:right w:val="nil"/>
-                <w:between w:val="nil"/>
-              </w:pBdr>
-              <w:spacing w:after="0" w:line="240" w:lineRule="auto"/>
               <w:rPr>
-                <w:color w:val="333333"/>
-                <w:sz w:val="21"/>
-                <w:szCs w:val="21"/>
                 <w:highlight w:val="white"/>
               </w:rPr>
             </w:pPr>
             <w:r>
               <w:rPr>
-                <w:color w:val="333333"/>
-                <w:sz w:val="21"/>
-                <w:szCs w:val="21"/>
                 <w:highlight w:val="white"/>
               </w:rPr>
               <w:t>Productivity</w:t>
@@ -731,96 +539,61 @@
           </w:p>
           <w:p>
             <w:pPr>
-              <w:widowControl w:val="0"/>
+              <w:pStyle w:val="ListParagraph"/>
               <w:numPr>
                 <w:ilvl w:val="0"/>
                 <w:numId w:val="7"/>
               </w:numPr>
-              <w:spacing w:after="160" w:line="240" w:lineRule="auto"/>
-              <w:contextualSpacing/>
             </w:pPr>
             <w:r>
-              <w:rPr>
-                <w:color w:val="333333"/>
-                <w:sz w:val="21"/>
-                <w:szCs w:val="21"/>
-              </w:rPr>
               <w:t>Calendar</w:t>
             </w:r>
           </w:p>
           <w:p>
             <w:pPr>
-              <w:widowControl w:val="0"/>
+              <w:pStyle w:val="ListParagraph"/>
               <w:numPr>
                 <w:ilvl w:val="0"/>
                 <w:numId w:val="7"/>
               </w:numPr>
-              <w:spacing w:after="160" w:line="240" w:lineRule="auto"/>
-              <w:contextualSpacing/>
             </w:pPr>
             <w:r>
-              <w:rPr>
-                <w:color w:val="333333"/>
-                <w:sz w:val="21"/>
-                <w:szCs w:val="21"/>
-              </w:rPr>
               <w:t>Notes</w:t>
             </w:r>
           </w:p>
           <w:p>
             <w:pPr>
-              <w:widowControl w:val="0"/>
+              <w:pStyle w:val="ListParagraph"/>
               <w:numPr>
                 <w:ilvl w:val="0"/>
                 <w:numId w:val="7"/>
               </w:numPr>
-              <w:spacing w:after="160" w:line="240" w:lineRule="auto"/>
-              <w:contextualSpacing/>
             </w:pPr>
             <w:r>
-              <w:rPr>
-                <w:color w:val="333333"/>
-                <w:sz w:val="21"/>
-                <w:szCs w:val="21"/>
-              </w:rPr>
               <w:t>Reminders</w:t>
             </w:r>
           </w:p>
           <w:p>
             <w:pPr>
-              <w:widowControl w:val="0"/>
+              <w:pStyle w:val="ListParagraph"/>
               <w:numPr>
                 <w:ilvl w:val="0"/>
                 <w:numId w:val="7"/>
               </w:numPr>
-              <w:spacing w:after="160" w:line="240" w:lineRule="auto"/>
-              <w:contextualSpacing/>
             </w:pPr>
             <w:r>
-              <w:rPr>
-                <w:color w:val="333333"/>
-                <w:sz w:val="21"/>
-                <w:szCs w:val="21"/>
-              </w:rPr>
               <w:t>Safari</w:t>
             </w:r>
           </w:p>
           <w:p>
             <w:pPr>
-              <w:widowControl w:val="0"/>
+              <w:pStyle w:val="ListParagraph"/>
               <w:numPr>
                 <w:ilvl w:val="0"/>
                 <w:numId w:val="7"/>
               </w:numPr>
-              <w:spacing w:after="160" w:line="240" w:lineRule="auto"/>
-              <w:contextualSpacing/>
             </w:pPr>
             <w:r>
-              <w:rPr>
-                <w:color w:val="333333"/>
-                <w:sz w:val="21"/>
-                <w:szCs w:val="21"/>
-              </w:rPr>
               <w:t>Maps</w:t>
             </w:r>
           </w:p>
@@ -839,17 +612,6 @@
             </w:tcMar>
           </w:tcPr>
           <w:p>
-            <w:pPr>
-              <w:widowControl w:val="0"/>
-              <w:pBdr>
-                <w:top w:val="nil"/>
-                <w:left w:val="nil"/>
-                <w:bottom w:val="nil"/>
-                <w:right w:val="nil"/>
-                <w:between w:val="nil"/>
-              </w:pBdr>
-              <w:spacing w:after="0" w:line="240" w:lineRule="auto"/>
-            </w:pPr>
             <w:r>
               <w:t>Friday</w:t>
             </w:r>
@@ -868,27 +630,12 @@
           </w:tcPr>
           <w:p>
             <w:pPr>
-              <w:widowControl w:val="0"/>
-              <w:pBdr>
-                <w:top w:val="nil"/>
-                <w:left w:val="nil"/>
-                <w:bottom w:val="nil"/>
-                <w:right w:val="nil"/>
-                <w:between w:val="nil"/>
-              </w:pBdr>
-              <w:spacing w:after="0" w:line="240" w:lineRule="auto"/>
               <w:rPr>
-                <w:color w:val="333333"/>
-                <w:sz w:val="21"/>
-                <w:szCs w:val="21"/>
                 <w:shd w:val="clear" w:color="auto" w:fill="F9F9F9"/>
               </w:rPr>
             </w:pPr>
             <w:r>
               <w:rPr>
-                <w:color w:val="333333"/>
-                <w:sz w:val="21"/>
-                <w:szCs w:val="21"/>
                 <w:shd w:val="clear" w:color="auto" w:fill="F9F9F9"/>
               </w:rPr>
               <w:t>Class Choice</w:t>
@@ -896,38 +643,26 @@
           </w:p>
           <w:p>
             <w:pPr>
-              <w:widowControl w:val="0"/>
+              <w:pStyle w:val="ListParagraph"/>
               <w:numPr>
                 <w:ilvl w:val="0"/>
                 <w:numId w:val="5"/>
               </w:numPr>
-              <w:spacing w:after="160" w:line="240" w:lineRule="auto"/>
-              <w:contextualSpacing/>
             </w:pPr>
             <w:r>
-              <w:rPr>
-                <w:color w:val="333333"/>
-                <w:sz w:val="21"/>
-                <w:szCs w:val="21"/>
-              </w:rPr>
               <w:t>Tell me what last few things you want to learn</w:t>
             </w:r>
           </w:p>
           <w:p>
             <w:pPr>
-              <w:widowControl w:val="0"/>
+              <w:pStyle w:val="ListParagraph"/>
               <w:numPr>
                 <w:ilvl w:val="0"/>
                 <w:numId w:val="3"/>
               </w:numPr>
-              <w:spacing w:after="160" w:line="240" w:lineRule="auto"/>
-              <w:contextualSpacing/>
             </w:pPr>
             <w:r>
               <w:rPr>
-                <w:color w:val="333333"/>
-                <w:sz w:val="21"/>
-                <w:szCs w:val="21"/>
                 <w:shd w:val="clear" w:color="auto" w:fill="F9F9F9"/>
               </w:rPr>
               <w:t>If there is extra time, I will share other things that may be helpful.</w:t>
@@ -940,47 +675,342 @@
       <w:pPr>
         <w:pStyle w:val="Heading2"/>
       </w:pPr>
-      <w:bookmarkStart w:id="6" w:name="_g2aiyicxakr1" w:colFirst="0" w:colLast="0"/>
+      <w:bookmarkStart w:id="5" w:name="_g2aiyicxakr1" w:colFirst="0" w:colLast="0"/>
+      <w:bookmarkEnd w:id="5"/>
+      <w:r>
+        <w:t>Other Classes that I Teach</w:t>
+      </w:r>
+    </w:p>
+    <w:p>
+      <w:r>
+        <w:rPr>
+          <w:b/>
+        </w:rPr>
+        <w:t>All About Apps:</w:t>
+      </w:r>
+      <w:r>
+        <w:t xml:space="preserve"> This is a fun class where we talk about some of our favorite apps. Each day will be based on one or </w:t>
+      </w:r>
+      <w:r>
+        <w:t>multiple</w:t>
+      </w:r>
+      <w:r>
+        <w:t xml:space="preserve"> topics, and we talk about some of the best apps out there. You will also learn about some alternative apps that you can use other than the ones pre-installed on your Apple devices.</w:t>
+      </w:r>
+    </w:p>
+    <w:p>
+      <w:r>
+        <w:rPr>
+          <w:b/>
+        </w:rPr>
+        <w:t>Intermediate iOS:</w:t>
+      </w:r>
+      <w:r>
+        <w:t xml:space="preserve"> We will go over more advanced features with your iPhone, such as iCloud, sharing and purchasing, storage management, accessibility, and more.</w:t>
+      </w:r>
+      <w:bookmarkStart w:id="6" w:name="_897lyr1723wl" w:colFirst="0" w:colLast="0"/>
       <w:bookmarkEnd w:id="6"/>
-      <w:r>
-        <w:t>Other Classes that I Teach</w:t>
-      </w:r>
-    </w:p>
-    <w:p>
+    </w:p>
+    <w:p>
+      <w:pPr>
+        <w:pStyle w:val="Heading2"/>
+        <w:rPr>
+          <w:lang w:val="en-US"/>
+        </w:rPr>
+      </w:pPr>
+      <w:r>
+        <w:rPr>
+          <w:lang w:val="en-US"/>
+        </w:rPr>
+        <w:lastRenderedPageBreak/>
+        <w:t>Helpful Locations</w:t>
+      </w:r>
+    </w:p>
+    <w:p>
+      <w:pPr>
+        <w:rPr>
+          <w:lang w:val="en-US"/>
+        </w:rPr>
+      </w:pPr>
+      <w:r>
+        <w:rPr>
+          <w:lang w:val="en-US"/>
+        </w:rPr>
+        <w:t>Here are some helpful locations for you to get all the help you need. These places are</w:t>
+      </w:r>
+      <w:r>
+        <w:rPr>
+          <w:lang w:val="en-US"/>
+        </w:rPr>
+        <w:t xml:space="preserve"> </w:t>
+      </w:r>
+      <w:r>
+        <w:rPr>
+          <w:lang w:val="en-US"/>
+        </w:rPr>
+        <w:t>always happy to help anyone coming through the door.</w:t>
+      </w:r>
+    </w:p>
+    <w:p>
+      <w:pPr>
+        <w:rPr>
+          <w:color w:val="000000"/>
+          <w:lang w:val="en-US"/>
+        </w:rPr>
+      </w:pPr>
       <w:r>
         <w:rPr>
           <w:b/>
-        </w:rPr>
-        <w:t>All About Apps:</w:t>
-      </w:r>
-      <w:r>
-        <w:t xml:space="preserve"> This is a fun class where we talk about some of our favorite apps. Each day will be based on one or multiple top</w:t>
-      </w:r>
-      <w:r>
-        <w:t>ics, and we talk about some of the best apps out there. You will also learn about some alternative apps that you can use other than the ones pre-installed on your Apple devices.</w:t>
+          <w:bCs/>
+          <w:lang w:val="en-US"/>
+        </w:rPr>
+        <w:t>YETC Computer Lab–</w:t>
+      </w:r>
+      <w:r>
+        <w:rPr>
+          <w:lang w:val="en-US"/>
+        </w:rPr>
+        <w:t xml:space="preserve"> Computer Lab Technicians are always available to help anyone</w:t>
+      </w:r>
+      <w:r>
+        <w:rPr>
+          <w:lang w:val="en-US"/>
+        </w:rPr>
+        <w:t xml:space="preserve"> </w:t>
+      </w:r>
+      <w:r>
+        <w:rPr>
+          <w:lang w:val="en-US"/>
+        </w:rPr>
+        <w:t>coming in with a technology question. They have been very helpful in the past with</w:t>
+      </w:r>
+      <w:r>
+        <w:rPr>
+          <w:lang w:val="en-US"/>
+        </w:rPr>
+        <w:t xml:space="preserve"> </w:t>
+      </w:r>
+      <w:r>
+        <w:rPr>
+          <w:lang w:val="en-US"/>
+        </w:rPr>
+        <w:t>helping people and out their ID and passwords for multiple accounts. They will also be</w:t>
+      </w:r>
+      <w:r>
+        <w:rPr>
+          <w:lang w:val="en-US"/>
+        </w:rPr>
+        <w:t xml:space="preserve"> </w:t>
+      </w:r>
+      <w:r>
+        <w:rPr>
+          <w:lang w:val="en-US"/>
+        </w:rPr>
+        <w:t>available to help you with your iOS device and answer some questions you still had</w:t>
+      </w:r>
+      <w:r>
+        <w:rPr>
+          <w:lang w:val="en-US"/>
+        </w:rPr>
+        <w:t xml:space="preserve"> </w:t>
+      </w:r>
+      <w:r>
+        <w:rPr>
+          <w:lang w:val="en-US"/>
+        </w:rPr>
+        <w:t>from class that were not answered.</w:t>
+      </w:r>
+    </w:p>
+    <w:p>
+      <w:pPr>
+        <w:ind w:firstLine="720"/>
+        <w:rPr>
+          <w:lang w:val="en-US"/>
+        </w:rPr>
+      </w:pPr>
+      <w:r>
+        <w:rPr>
+          <w:color w:val="000000"/>
+          <w:lang w:val="en-US"/>
+        </w:rPr>
+        <w:t xml:space="preserve">LOCATION: </w:t>
+      </w:r>
+      <w:hyperlink r:id="rId8" w:history="1">
+        <w:r>
+          <w:rPr>
+            <w:rStyle w:val="Hyperlink"/>
+            <w:lang w:val="en-US"/>
+          </w:rPr>
+          <w:t>Education Building (EDUC)</w:t>
+        </w:r>
+      </w:hyperlink>
+      <w:r>
+        <w:rPr>
+          <w:lang w:val="en-US"/>
+        </w:rPr>
+        <w:t xml:space="preserve"> </w:t>
+      </w:r>
+      <w:r>
+        <w:rPr>
+          <w:lang w:val="en-US"/>
+        </w:rPr>
+        <w:t>First Floor</w:t>
       </w:r>
     </w:p>
     <w:p>
       <w:r>
         <w:rPr>
           <w:b/>
-        </w:rPr>
-        <w:t>Intermediate iOS:</w:t>
-      </w:r>
-      <w:r>
-        <w:t xml:space="preserve"> We will go over more advanced features with your iPhone, such as iCloud, sharing and purchasing, storage management, </w:t>
-      </w:r>
-      <w:r>
-        <w:t xml:space="preserve">accessibility, </w:t>
-      </w:r>
-      <w:r>
-        <w:t>and more.</w:t>
-      </w:r>
-      <w:bookmarkStart w:id="7" w:name="_897lyr1723wl" w:colFirst="0" w:colLast="0"/>
+          <w:bCs/>
+          <w:lang w:val="en-US"/>
+        </w:rPr>
+        <w:t>IT Service Desk–</w:t>
+      </w:r>
+      <w:r>
+        <w:rPr>
+          <w:lang w:val="en-US"/>
+        </w:rPr>
+        <w:t xml:space="preserve"> University IT Professionals. These workers know more than anyone</w:t>
+      </w:r>
+      <w:r>
+        <w:rPr>
+          <w:lang w:val="en-US"/>
+        </w:rPr>
+        <w:t xml:space="preserve"> </w:t>
+      </w:r>
+      <w:r>
+        <w:rPr>
+          <w:lang w:val="en-US"/>
+        </w:rPr>
+        <w:t xml:space="preserve">about connecting to the internet on campus or </w:t>
+      </w:r>
+      <w:r>
+        <w:rPr>
+          <w:lang w:val="en-US"/>
+        </w:rPr>
+        <w:t>figu</w:t>
+      </w:r>
+      <w:r>
+        <w:rPr>
+          <w:lang w:val="en-US"/>
+        </w:rPr>
+        <w:t>ring out your password. They have</w:t>
+      </w:r>
+      <w:r>
+        <w:rPr>
+          <w:lang w:val="en-US"/>
+        </w:rPr>
+        <w:t xml:space="preserve"> </w:t>
+      </w:r>
+      <w:r>
+        <w:rPr>
+          <w:lang w:val="en-US"/>
+        </w:rPr>
+        <w:t>been very helpful to summer citizens so you can give them a try as well.</w:t>
+      </w:r>
+    </w:p>
+    <w:p>
+      <w:pPr>
+        <w:ind w:firstLine="720"/>
+        <w:rPr>
+          <w:lang w:val="en-US"/>
+        </w:rPr>
+      </w:pPr>
+      <w:r>
+        <w:rPr>
+          <w:color w:val="000000"/>
+          <w:lang w:val="en-US"/>
+        </w:rPr>
+        <w:t xml:space="preserve">LOCATION: </w:t>
+      </w:r>
+      <w:hyperlink r:id="rId9" w:history="1">
+        <w:r>
+          <w:rPr>
+            <w:rStyle w:val="Hyperlink"/>
+            <w:lang w:val="en-US"/>
+          </w:rPr>
+          <w:t>Janet Quinney Lawson (JQL)</w:t>
+        </w:r>
+      </w:hyperlink>
+      <w:r>
+        <w:rPr>
+          <w:lang w:val="en-US"/>
+        </w:rPr>
+        <w:t xml:space="preserve"> </w:t>
+      </w:r>
+      <w:r>
+        <w:rPr>
+          <w:lang w:val="en-US"/>
+        </w:rPr>
+        <w:t>North Entrance</w:t>
+      </w:r>
+    </w:p>
+    <w:p>
+      <w:pPr>
+        <w:ind w:firstLine="720"/>
+        <w:rPr>
+          <w:lang w:val="en-US"/>
+        </w:rPr>
+      </w:pPr>
+    </w:p>
+    <w:p>
+      <w:pPr>
+        <w:rPr>
+          <w:lang w:val="en-US"/>
+        </w:rPr>
+      </w:pPr>
+      <w:r>
+        <w:rPr>
+          <w:noProof/>
+          <w:lang w:val="en-US"/>
+        </w:rPr>
+        <w:drawing>
+          <wp:inline distT="0" distB="0" distL="0" distR="0" wp14:anchorId="56427DCC" wp14:editId="7DE88B25">
+            <wp:extent cx="5943600" cy="4175760"/>
+            <wp:effectExtent l="0" t="0" r="0" b="2540"/>
+            <wp:docPr id="1" name="Picture 1" descr="A close up of a map&#10;&#10;Description automatically generated"/>
+            <wp:cNvGraphicFramePr>
+              <a:graphicFrameLocks xmlns:a="http://schemas.openxmlformats.org/drawingml/2006/main" noChangeAspect="1"/>
+            </wp:cNvGraphicFramePr>
+            <a:graphic xmlns:a="http://schemas.openxmlformats.org/drawingml/2006/main">
+              <a:graphicData uri="http://schemas.openxmlformats.org/drawingml/2006/picture">
+                <pic:pic xmlns:pic="http://schemas.openxmlformats.org/drawingml/2006/picture">
+                  <pic:nvPicPr>
+                    <pic:cNvPr id="1" name="helpful-locations.png"/>
+                    <pic:cNvPicPr/>
+                  </pic:nvPicPr>
+                  <pic:blipFill>
+                    <a:blip r:embed="rId10" cstate="print">
+                      <a:extLst>
+                        <a:ext uri="{28A0092B-C50C-407E-A947-70E740481C1C}">
+                          <a14:useLocalDpi xmlns:a14="http://schemas.microsoft.com/office/drawing/2010/main" val="0"/>
+                        </a:ext>
+                      </a:extLst>
+                    </a:blip>
+                    <a:stretch>
+                      <a:fillRect/>
+                    </a:stretch>
+                  </pic:blipFill>
+                  <pic:spPr>
+                    <a:xfrm>
+                      <a:off x="0" y="0"/>
+                      <a:ext cx="5943600" cy="4175760"/>
+                    </a:xfrm>
+                    <a:prstGeom prst="rect">
+                      <a:avLst/>
+                    </a:prstGeom>
+                  </pic:spPr>
+                </pic:pic>
+              </a:graphicData>
+            </a:graphic>
+          </wp:inline>
+        </w:drawing>
+      </w:r>
+      <w:bookmarkStart w:id="7" w:name="_GoBack"/>
       <w:bookmarkEnd w:id="7"/>
     </w:p>
     <w:sectPr>
-      <w:headerReference w:type="default" r:id="rId8"/>
+      <w:headerReference w:type="default" r:id="rId11"/>
       <w:pgSz w:w="12240" w:h="15840"/>
       <w:pgMar w:top="1440" w:right="1440" w:bottom="1440" w:left="1440" w:header="0" w:footer="720" w:gutter="0"/>
       <w:pgNumType w:start="1"/>
@@ -994,9 +1024,6 @@
 <w:endnotes xmlns:wpc="http://schemas.microsoft.com/office/word/2010/wordprocessingCanvas" xmlns:cx="http://schemas.microsoft.com/office/drawing/2014/chartex" xmlns:cx1="http://schemas.microsoft.com/office/drawing/2015/9/8/chartex" xmlns:cx2="http://schemas.microsoft.com/office/drawing/2015/10/21/chartex" xmlns:cx3="http://schemas.microsoft.com/office/drawing/2016/5/9/chartex" xmlns:cx4="http://schemas.microsoft.com/office/drawing/2016/5/10/chartex" xmlns:cx5="http://schemas.microsoft.com/office/drawing/2016/5/11/chartex" xmlns:cx6="http://schemas.microsoft.com/office/drawing/2016/5/12/chartex" xmlns:cx7="http://schemas.microsoft.com/office/drawing/2016/5/13/chartex" xmlns:cx8="http://schemas.microsoft.com/office/drawing/2016/5/14/chartex" xmlns:mc="http://schemas.openxmlformats.org/markup-compatibility/2006" xmlns:aink="http://schemas.microsoft.com/office/drawing/2016/ink" xmlns:am3d="http://schemas.microsoft.com/office/drawing/2017/model3d" xmlns:o="urn:schemas-microsoft-com:office:office" xmlns:r="http://schemas.openxmlformats.org/officeDocument/2006/relationships" xmlns:m="http://schemas.openxmlformats.org/officeDocument/2006/math" xmlns:v="urn:schemas-microsoft-com:vml" xmlns:wp14="http://schemas.microsoft.com/office/word/2010/wordprocessingDrawing" xmlns:wp="http://schemas.openxmlformats.org/drawingml/2006/wordprocessingDrawing" xmlns:w10="urn:schemas-microsoft-com:office:word" xmlns:w="http://schemas.openxmlformats.org/wordprocessingml/2006/main" xmlns:w14="http://schemas.microsoft.com/office/word/2010/wordml" xmlns:w15="http://schemas.microsoft.com/office/word/2012/wordml" xmlns:w16cid="http://schemas.microsoft.com/office/word/2016/wordml/cid" xmlns:w16se="http://schemas.microsoft.com/office/word/2015/wordml/symex" xmlns:wpg="http://schemas.microsoft.com/office/word/2010/wordprocessingGroup" xmlns:wpi="http://schemas.microsoft.com/office/word/2010/wordprocessingInk" xmlns:wne="http://schemas.microsoft.com/office/word/2006/wordml" xmlns:wps="http://schemas.microsoft.com/office/word/2010/wordprocessingShape" mc:Ignorable="w14 w15 w16se w16cid wp14">
   <w:endnote w:type="separator" w:id="-1">
     <w:p>
-      <w:pPr>
-        <w:spacing w:after="0" w:line="240" w:lineRule="auto"/>
-      </w:pPr>
       <w:r>
         <w:separator/>
       </w:r>
@@ -1004,9 +1031,6 @@
   </w:endnote>
   <w:endnote w:type="continuationSeparator" w:id="0">
     <w:p>
-      <w:pPr>
-        <w:spacing w:after="0" w:line="240" w:lineRule="auto"/>
-      </w:pPr>
       <w:r>
         <w:continuationSeparator/>
       </w:r>
@@ -1019,9 +1043,6 @@
 <w:footnotes xmlns:wpc="http://schemas.microsoft.com/office/word/2010/wordprocessingCanvas" xmlns:cx="http://schemas.microsoft.com/office/drawing/2014/chartex" xmlns:cx1="http://schemas.microsoft.com/office/drawing/2015/9/8/chartex" xmlns:cx2="http://schemas.microsoft.com/office/drawing/2015/10/21/chartex" xmlns:cx3="http://schemas.microsoft.com/office/drawing/2016/5/9/chartex" xmlns:cx4="http://schemas.microsoft.com/office/drawing/2016/5/10/chartex" xmlns:cx5="http://schemas.microsoft.com/office/drawing/2016/5/11/chartex" xmlns:cx6="http://schemas.microsoft.com/office/drawing/2016/5/12/chartex" xmlns:cx7="http://schemas.microsoft.com/office/drawing/2016/5/13/chartex" xmlns:cx8="http://schemas.microsoft.com/office/drawing/2016/5/14/chartex" xmlns:mc="http://schemas.openxmlformats.org/markup-compatibility/2006" xmlns:aink="http://schemas.microsoft.com/office/drawing/2016/ink" xmlns:am3d="http://schemas.microsoft.com/office/drawing/2017/model3d" xmlns:o="urn:schemas-microsoft-com:office:office" xmlns:r="http://schemas.openxmlformats.org/officeDocument/2006/relationships" xmlns:m="http://schemas.openxmlformats.org/officeDocument/2006/math" xmlns:v="urn:schemas-microsoft-com:vml" xmlns:wp14="http://schemas.microsoft.com/office/word/2010/wordprocessingDrawing" xmlns:wp="http://schemas.openxmlformats.org/drawingml/2006/wordprocessingDrawing" xmlns:w10="urn:schemas-microsoft-com:office:word" xmlns:w="http://schemas.openxmlformats.org/wordprocessingml/2006/main" xmlns:w14="http://schemas.microsoft.com/office/word/2010/wordml" xmlns:w15="http://schemas.microsoft.com/office/word/2012/wordml" xmlns:w16cid="http://schemas.microsoft.com/office/word/2016/wordml/cid" xmlns:w16se="http://schemas.microsoft.com/office/word/2015/wordml/symex" xmlns:wpg="http://schemas.microsoft.com/office/word/2010/wordprocessingGroup" xmlns:wpi="http://schemas.microsoft.com/office/word/2010/wordprocessingInk" xmlns:wne="http://schemas.microsoft.com/office/word/2006/wordml" xmlns:wps="http://schemas.microsoft.com/office/word/2010/wordprocessingShape" mc:Ignorable="w14 w15 w16se w16cid wp14">
   <w:footnote w:type="separator" w:id="-1">
     <w:p>
-      <w:pPr>
-        <w:spacing w:after="0" w:line="240" w:lineRule="auto"/>
-      </w:pPr>
       <w:r>
         <w:separator/>
       </w:r>
@@ -1029,9 +1050,6 @@
   </w:footnote>
   <w:footnote w:type="continuationSeparator" w:id="0">
     <w:p>
-      <w:pPr>
-        <w:spacing w:after="0" w:line="240" w:lineRule="auto"/>
-      </w:pPr>
       <w:r>
         <w:continuationSeparator/>
       </w:r>
@@ -1044,35 +1062,22 @@
 <w:hdr xmlns:wpc="http://schemas.microsoft.com/office/word/2010/wordprocessingCanvas" xmlns:cx="http://schemas.microsoft.com/office/drawing/2014/chartex" xmlns:cx1="http://schemas.microsoft.com/office/drawing/2015/9/8/chartex" xmlns:cx2="http://schemas.microsoft.com/office/drawing/2015/10/21/chartex" xmlns:cx3="http://schemas.microsoft.com/office/drawing/2016/5/9/chartex" xmlns:cx4="http://schemas.microsoft.com/office/drawing/2016/5/10/chartex" xmlns:cx5="http://schemas.microsoft.com/office/drawing/2016/5/11/chartex" xmlns:cx6="http://schemas.microsoft.com/office/drawing/2016/5/12/chartex" xmlns:cx7="http://schemas.microsoft.com/office/drawing/2016/5/13/chartex" xmlns:cx8="http://schemas.microsoft.com/office/drawing/2016/5/14/chartex" xmlns:mc="http://schemas.openxmlformats.org/markup-compatibility/2006" xmlns:aink="http://schemas.microsoft.com/office/drawing/2016/ink" xmlns:am3d="http://schemas.microsoft.com/office/drawing/2017/model3d" xmlns:o="urn:schemas-microsoft-com:office:office" xmlns:r="http://schemas.openxmlformats.org/officeDocument/2006/relationships" xmlns:m="http://schemas.openxmlformats.org/officeDocument/2006/math" xmlns:v="urn:schemas-microsoft-com:vml" xmlns:wp14="http://schemas.microsoft.com/office/word/2010/wordprocessingDrawing" xmlns:wp="http://schemas.openxmlformats.org/drawingml/2006/wordprocessingDrawing" xmlns:w10="urn:schemas-microsoft-com:office:word" xmlns:w="http://schemas.openxmlformats.org/wordprocessingml/2006/main" xmlns:w14="http://schemas.microsoft.com/office/word/2010/wordml" xmlns:w15="http://schemas.microsoft.com/office/word/2012/wordml" xmlns:w16cid="http://schemas.microsoft.com/office/word/2016/wordml/cid" xmlns:w16se="http://schemas.microsoft.com/office/word/2015/wordml/symex" xmlns:wpg="http://schemas.microsoft.com/office/word/2010/wordprocessingGroup" xmlns:wpi="http://schemas.microsoft.com/office/word/2010/wordprocessingInk" xmlns:wne="http://schemas.microsoft.com/office/word/2006/wordml" xmlns:wps="http://schemas.microsoft.com/office/word/2010/wordprocessingShape" mc:Ignorable="w14 w15 w16se w16cid wp14">
   <w:p>
     <w:pPr>
-      <w:spacing w:after="0" w:line="240" w:lineRule="auto"/>
-      <w:rPr>
-        <w:color w:val="666666"/>
-      </w:rPr>
+      <w:jc w:val="right"/>
     </w:pPr>
   </w:p>
   <w:p>
     <w:pPr>
-      <w:spacing w:after="0" w:line="240" w:lineRule="auto"/>
       <w:jc w:val="right"/>
       <w:rPr>
         <w:color w:val="666666"/>
       </w:rPr>
     </w:pPr>
     <w:r>
-      <w:rPr>
-        <w:color w:val="666666"/>
-      </w:rPr>
       <w:t>Nathan Blaylock</w:t>
     </w:r>
-  </w:p>
-  <w:p>
-    <w:pPr>
-      <w:spacing w:after="0" w:line="240" w:lineRule="auto"/>
-      <w:jc w:val="right"/>
-      <w:rPr>
-        <w:color w:val="666666"/>
-      </w:rPr>
-    </w:pPr>
+    <w:r>
+      <w:br/>
+    </w:r>
     <w:hyperlink r:id="rId1">
       <w:r>
         <w:rPr>
@@ -1082,20 +1087,16 @@
         <w:t>ngblaylock@gmail.com</w:t>
       </w:r>
     </w:hyperlink>
-  </w:p>
-  <w:p>
-    <w:pPr>
-      <w:spacing w:after="0" w:line="240" w:lineRule="auto"/>
-      <w:jc w:val="right"/>
+    <w:r>
       <w:rPr>
         <w:color w:val="666666"/>
       </w:rPr>
-    </w:pPr>
-    <w:hyperlink r:id="rId2">
-      <w:r>
-        <w:rPr>
-          <w:color w:val="1155CC"/>
-          <w:u w:val="single"/>
+      <w:br/>
+    </w:r>
+    <w:hyperlink r:id="rId2" w:history="1">
+      <w:r>
+        <w:rPr>
+          <w:rStyle w:val="Hyperlink"/>
         </w:rPr>
         <w:t>http://ios.nathanblaylock.com/</w:t>
       </w:r>
@@ -2465,6 +2466,7 @@
   <w:style w:type="paragraph" w:default="1" w:styleId="Normal">
     <w:name w:val="Normal"/>
     <w:qFormat/>
+    <w:rsid w:val="001E48D1"/>
   </w:style>
   <w:style w:type="paragraph" w:styleId="Heading1">
     <w:name w:val="heading 1"/>
@@ -2651,6 +2653,114 @@
         <w:right w:w="100" w:type="dxa"/>
       </w:tblCellMar>
     </w:tblPr>
+  </w:style>
+  <w:style w:type="paragraph" w:styleId="ListParagraph">
+    <w:name w:val="List Paragraph"/>
+    <w:basedOn w:val="Normal"/>
+    <w:uiPriority w:val="34"/>
+    <w:qFormat/>
+    <w:rsid w:val="001E48D1"/>
+    <w:pPr>
+      <w:ind w:left="720"/>
+      <w:contextualSpacing/>
+    </w:pPr>
+  </w:style>
+  <w:style w:type="paragraph" w:styleId="Header">
+    <w:name w:val="header"/>
+    <w:basedOn w:val="Normal"/>
+    <w:link w:val="HeaderChar"/>
+    <w:uiPriority w:val="99"/>
+    <w:unhideWhenUsed/>
+    <w:rsid w:val="001E48D1"/>
+    <w:pPr>
+      <w:tabs>
+        <w:tab w:val="center" w:pos="4680"/>
+        <w:tab w:val="right" w:pos="9360"/>
+      </w:tabs>
+      <w:spacing w:after="0" w:line="240" w:lineRule="auto"/>
+    </w:pPr>
+  </w:style>
+  <w:style w:type="character" w:customStyle="1" w:styleId="HeaderChar">
+    <w:name w:val="Header Char"/>
+    <w:basedOn w:val="DefaultParagraphFont"/>
+    <w:link w:val="Header"/>
+    <w:uiPriority w:val="99"/>
+    <w:rsid w:val="001E48D1"/>
+  </w:style>
+  <w:style w:type="paragraph" w:styleId="Footer">
+    <w:name w:val="footer"/>
+    <w:basedOn w:val="Normal"/>
+    <w:link w:val="FooterChar"/>
+    <w:uiPriority w:val="99"/>
+    <w:unhideWhenUsed/>
+    <w:rsid w:val="001E48D1"/>
+    <w:pPr>
+      <w:tabs>
+        <w:tab w:val="center" w:pos="4680"/>
+        <w:tab w:val="right" w:pos="9360"/>
+      </w:tabs>
+      <w:spacing w:after="0" w:line="240" w:lineRule="auto"/>
+    </w:pPr>
+  </w:style>
+  <w:style w:type="character" w:customStyle="1" w:styleId="FooterChar">
+    <w:name w:val="Footer Char"/>
+    <w:basedOn w:val="DefaultParagraphFont"/>
+    <w:link w:val="Footer"/>
+    <w:uiPriority w:val="99"/>
+    <w:rsid w:val="001E48D1"/>
+  </w:style>
+  <w:style w:type="character" w:styleId="Hyperlink">
+    <w:name w:val="Hyperlink"/>
+    <w:basedOn w:val="DefaultParagraphFont"/>
+    <w:uiPriority w:val="99"/>
+    <w:unhideWhenUsed/>
+    <w:rsid w:val="001E48D1"/>
+    <w:rPr>
+      <w:color w:val="0000FF" w:themeColor="hyperlink"/>
+      <w:u w:val="single"/>
+    </w:rPr>
+  </w:style>
+  <w:style w:type="character" w:styleId="UnresolvedMention">
+    <w:name w:val="Unresolved Mention"/>
+    <w:basedOn w:val="DefaultParagraphFont"/>
+    <w:uiPriority w:val="99"/>
+    <w:semiHidden/>
+    <w:unhideWhenUsed/>
+    <w:rsid w:val="001E48D1"/>
+    <w:rPr>
+      <w:color w:val="605E5C"/>
+      <w:shd w:val="clear" w:color="auto" w:fill="E1DFDD"/>
+    </w:rPr>
+  </w:style>
+  <w:style w:type="paragraph" w:styleId="BalloonText">
+    <w:name w:val="Balloon Text"/>
+    <w:basedOn w:val="Normal"/>
+    <w:link w:val="BalloonTextChar"/>
+    <w:uiPriority w:val="99"/>
+    <w:semiHidden/>
+    <w:unhideWhenUsed/>
+    <w:rsid w:val="001E48D1"/>
+    <w:pPr>
+      <w:spacing w:after="0" w:line="240" w:lineRule="auto"/>
+    </w:pPr>
+    <w:rPr>
+      <w:rFonts w:ascii="Times New Roman" w:hAnsi="Times New Roman" w:cs="Times New Roman"/>
+      <w:sz w:val="18"/>
+      <w:szCs w:val="18"/>
+    </w:rPr>
+  </w:style>
+  <w:style w:type="character" w:customStyle="1" w:styleId="BalloonTextChar">
+    <w:name w:val="Balloon Text Char"/>
+    <w:basedOn w:val="DefaultParagraphFont"/>
+    <w:link w:val="BalloonText"/>
+    <w:uiPriority w:val="99"/>
+    <w:semiHidden/>
+    <w:rsid w:val="001E48D1"/>
+    <w:rPr>
+      <w:rFonts w:ascii="Times New Roman" w:hAnsi="Times New Roman" w:cs="Times New Roman"/>
+      <w:sz w:val="18"/>
+      <w:szCs w:val="18"/>
+    </w:rPr>
   </w:style>
 </w:styles>
 </file>

</xml_diff>